<commit_message>
the first work's one part not complete
</commit_message>
<xml_diff>
--- a/3-10/Report 1.docx
+++ b/3-10/Report 1.docx
@@ -130,15 +130,24 @@
         </w:rPr>
         <w:t>.1:</w:t>
       </w:r>
-    </w:p>
-    <w:p>
-      <w:pPr>
-        <w:rPr>
-          <w:rFonts w:hint="eastAsia"/>
-          <w:sz w:val="24"/>
-          <w:szCs w:val="32"/>
-        </w:rPr>
-      </w:pPr>
+      <w:r>
+        <w:rPr>
+          <w:rFonts w:hint="eastAsia"/>
+          <w:sz w:val="24"/>
+          <w:szCs w:val="32"/>
+        </w:rPr>
+        <w:t>描述性分析</w:t>
+      </w:r>
+    </w:p>
+    <w:p>
+      <w:pPr>
+        <w:rPr>
+          <w:rFonts w:hint="eastAsia"/>
+          <w:sz w:val="24"/>
+          <w:szCs w:val="32"/>
+        </w:rPr>
+      </w:pPr>
+      <w:proofErr w:type="gramStart"/>
       <w:r>
         <w:rPr>
           <w:rFonts w:hint="eastAsia"/>
@@ -154,10 +163,20 @@
         </w:rPr>
         <w:t>.2:</w:t>
       </w:r>
-    </w:p>
-    <w:p>
-      <w:pPr>
-        <w:rPr>
+      <w:r>
+        <w:rPr>
+          <w:rFonts w:hint="eastAsia"/>
+          <w:sz w:val="24"/>
+          <w:szCs w:val="32"/>
+        </w:rPr>
+        <w:t>anacxonda</w:t>
+      </w:r>
+      <w:proofErr w:type="gramEnd"/>
+    </w:p>
+    <w:p>
+      <w:pPr>
+        <w:rPr>
+          <w:rFonts w:hint="eastAsia"/>
           <w:sz w:val="24"/>
           <w:szCs w:val="32"/>
         </w:rPr>
@@ -177,10 +196,19 @@
         </w:rPr>
         <w:t>.3:</w:t>
       </w:r>
-    </w:p>
-    <w:p>
-      <w:pPr>
-        <w:rPr>
+      <w:r>
+        <w:rPr>
+          <w:rFonts w:hint="eastAsia"/>
+          <w:sz w:val="24"/>
+          <w:szCs w:val="32"/>
+        </w:rPr>
+        <w:t>实时</w:t>
+      </w:r>
+    </w:p>
+    <w:p>
+      <w:pPr>
+        <w:rPr>
+          <w:rFonts w:hint="eastAsia"/>
           <w:sz w:val="24"/>
           <w:szCs w:val="32"/>
         </w:rPr>
@@ -193,6 +221,14 @@
         </w:rPr>
         <w:t>1.4：</w:t>
       </w:r>
+      <w:r>
+        <w:rPr>
+          <w:rFonts w:hint="eastAsia"/>
+          <w:sz w:val="24"/>
+          <w:szCs w:val="32"/>
+        </w:rPr>
+        <w:t>Markdown类型</w:t>
+      </w:r>
     </w:p>
     <w:p>
       <w:pPr>
@@ -210,6 +246,16 @@
         </w:rPr>
         <w:t>1.5：</w:t>
       </w:r>
+      <w:proofErr w:type="spellStart"/>
+      <w:r>
+        <w:rPr>
+          <w:rFonts w:hint="eastAsia"/>
+          <w:sz w:val="24"/>
+          <w:szCs w:val="32"/>
+        </w:rPr>
+        <w:t>Numpy</w:t>
+      </w:r>
+      <w:proofErr w:type="spellEnd"/>
     </w:p>
     <w:p>
       <w:pPr>
@@ -258,6 +304,29 @@
         </w:rPr>
         <w:t>.1:</w:t>
       </w:r>
+      <w:r>
+        <w:rPr>
+          <w:rFonts w:hint="eastAsia"/>
+          <w:sz w:val="24"/>
+          <w:szCs w:val="32"/>
+        </w:rPr>
+        <w:t xml:space="preserve"> </w:t>
+      </w:r>
+      <w:r>
+        <w:rPr>
+          <w:sz w:val="24"/>
+          <w:szCs w:val="32"/>
+        </w:rPr>
+        <w:tab/>
+      </w:r>
+      <w:r>
+        <w:rPr>
+          <w:rFonts w:hint="eastAsia"/>
+          <w:sz w:val="24"/>
+          <w:szCs w:val="32"/>
+        </w:rPr>
+        <w:t>T</w:t>
+      </w:r>
     </w:p>
     <w:p>
       <w:pPr>
@@ -282,10 +351,33 @@
         </w:rPr>
         <w:t>.2:</w:t>
       </w:r>
-    </w:p>
-    <w:p>
-      <w:pPr>
-        <w:rPr>
+      <w:r>
+        <w:rPr>
+          <w:sz w:val="24"/>
+          <w:szCs w:val="32"/>
+        </w:rPr>
+        <w:tab/>
+      </w:r>
+      <w:r>
+        <w:rPr>
+          <w:sz w:val="24"/>
+          <w:szCs w:val="32"/>
+        </w:rPr>
+        <w:tab/>
+      </w:r>
+      <w:r>
+        <w:rPr>
+          <w:rFonts w:hint="eastAsia"/>
+          <w:sz w:val="24"/>
+          <w:szCs w:val="32"/>
+        </w:rPr>
+        <w:t>T</w:t>
+      </w:r>
+    </w:p>
+    <w:p>
+      <w:pPr>
+        <w:rPr>
+          <w:rFonts w:hint="eastAsia"/>
           <w:sz w:val="24"/>
           <w:szCs w:val="32"/>
         </w:rPr>
@@ -305,10 +397,33 @@
         </w:rPr>
         <w:t>:</w:t>
       </w:r>
-    </w:p>
-    <w:p>
-      <w:pPr>
-        <w:rPr>
+      <w:r>
+        <w:rPr>
+          <w:sz w:val="24"/>
+          <w:szCs w:val="32"/>
+        </w:rPr>
+        <w:tab/>
+      </w:r>
+      <w:r>
+        <w:rPr>
+          <w:sz w:val="24"/>
+          <w:szCs w:val="32"/>
+        </w:rPr>
+        <w:tab/>
+      </w:r>
+      <w:r>
+        <w:rPr>
+          <w:rFonts w:hint="eastAsia"/>
+          <w:sz w:val="24"/>
+          <w:szCs w:val="32"/>
+        </w:rPr>
+        <w:t>T</w:t>
+      </w:r>
+    </w:p>
+    <w:p>
+      <w:pPr>
+        <w:rPr>
+          <w:rFonts w:hint="eastAsia"/>
           <w:sz w:val="24"/>
           <w:szCs w:val="32"/>
         </w:rPr>
@@ -321,6 +436,21 @@
         </w:rPr>
         <w:t>2.4：</w:t>
       </w:r>
+      <w:r>
+        <w:rPr>
+          <w:sz w:val="24"/>
+          <w:szCs w:val="32"/>
+        </w:rPr>
+        <w:tab/>
+      </w:r>
+      <w:r>
+        <w:rPr>
+          <w:rFonts w:hint="eastAsia"/>
+          <w:sz w:val="24"/>
+          <w:szCs w:val="32"/>
+        </w:rPr>
+        <w:t>T</w:t>
+      </w:r>
     </w:p>
     <w:p>
       <w:pPr>
@@ -337,6 +467,21 @@
           <w:szCs w:val="32"/>
         </w:rPr>
         <w:t>2.5：</w:t>
+      </w:r>
+      <w:r>
+        <w:rPr>
+          <w:sz w:val="24"/>
+          <w:szCs w:val="32"/>
+        </w:rPr>
+        <w:tab/>
+      </w:r>
+      <w:r>
+        <w:rPr>
+          <w:rFonts w:hint="eastAsia"/>
+          <w:sz w:val="24"/>
+          <w:szCs w:val="32"/>
+        </w:rPr>
+        <w:t>F</w:t>
       </w:r>
     </w:p>
     <w:p>
@@ -403,6 +548,28 @@
         </w:rPr>
         <w:t>.1:</w:t>
       </w:r>
+      <w:r>
+        <w:rPr>
+          <w:sz w:val="24"/>
+          <w:szCs w:val="32"/>
+        </w:rPr>
+        <w:tab/>
+      </w:r>
+      <w:r>
+        <w:rPr>
+          <w:sz w:val="24"/>
+          <w:szCs w:val="32"/>
+        </w:rPr>
+        <w:tab/>
+      </w:r>
+      <w:r>
+        <w:rPr>
+          <w:rFonts w:hint="eastAsia"/>
+          <w:sz w:val="24"/>
+          <w:szCs w:val="32"/>
+        </w:rPr>
+        <w:t>B</w:t>
+      </w:r>
     </w:p>
     <w:p>
       <w:pPr>
@@ -427,6 +594,28 @@
         </w:rPr>
         <w:t>.2:</w:t>
       </w:r>
+      <w:r>
+        <w:rPr>
+          <w:sz w:val="24"/>
+          <w:szCs w:val="32"/>
+        </w:rPr>
+        <w:tab/>
+      </w:r>
+      <w:r>
+        <w:rPr>
+          <w:sz w:val="24"/>
+          <w:szCs w:val="32"/>
+        </w:rPr>
+        <w:tab/>
+      </w:r>
+      <w:r>
+        <w:rPr>
+          <w:rFonts w:hint="eastAsia"/>
+          <w:sz w:val="24"/>
+          <w:szCs w:val="32"/>
+        </w:rPr>
+        <w:t>B</w:t>
+      </w:r>
     </w:p>
     <w:p>
       <w:pPr>
@@ -451,10 +640,33 @@
         </w:rPr>
         <w:t>.3:</w:t>
       </w:r>
-    </w:p>
-    <w:p>
-      <w:pPr>
-        <w:rPr>
+      <w:r>
+        <w:rPr>
+          <w:sz w:val="24"/>
+          <w:szCs w:val="32"/>
+        </w:rPr>
+        <w:tab/>
+      </w:r>
+      <w:r>
+        <w:rPr>
+          <w:sz w:val="24"/>
+          <w:szCs w:val="32"/>
+        </w:rPr>
+        <w:tab/>
+      </w:r>
+      <w:r>
+        <w:rPr>
+          <w:rFonts w:hint="eastAsia"/>
+          <w:sz w:val="24"/>
+          <w:szCs w:val="32"/>
+        </w:rPr>
+        <w:t>A</w:t>
+      </w:r>
+    </w:p>
+    <w:p>
+      <w:pPr>
+        <w:rPr>
+          <w:rFonts w:hint="eastAsia"/>
           <w:sz w:val="24"/>
           <w:szCs w:val="32"/>
         </w:rPr>
@@ -482,6 +694,21 @@
         </w:rPr>
         <w:t>：</w:t>
       </w:r>
+      <w:r>
+        <w:rPr>
+          <w:sz w:val="24"/>
+          <w:szCs w:val="32"/>
+        </w:rPr>
+        <w:tab/>
+      </w:r>
+      <w:r>
+        <w:rPr>
+          <w:rFonts w:hint="eastAsia"/>
+          <w:sz w:val="24"/>
+          <w:szCs w:val="32"/>
+        </w:rPr>
+        <w:t>C</w:t>
+      </w:r>
     </w:p>
     <w:p>
       <w:pPr>
@@ -498,6 +725,21 @@
           <w:szCs w:val="32"/>
         </w:rPr>
         <w:t>3.5：</w:t>
+      </w:r>
+      <w:r>
+        <w:rPr>
+          <w:sz w:val="24"/>
+          <w:szCs w:val="32"/>
+        </w:rPr>
+        <w:tab/>
+      </w:r>
+      <w:r>
+        <w:rPr>
+          <w:rFonts w:hint="eastAsia"/>
+          <w:sz w:val="24"/>
+          <w:szCs w:val="32"/>
+        </w:rPr>
+        <w:t>B</w:t>
       </w:r>
     </w:p>
     <w:p>
@@ -548,21 +790,76 @@
         </w:rPr>
         <w:t>.1:</w:t>
       </w:r>
-    </w:p>
-    <w:p>
-      <w:pPr>
-        <w:rPr>
-          <w:rFonts w:hint="eastAsia"/>
-          <w:sz w:val="24"/>
-          <w:szCs w:val="32"/>
-        </w:rPr>
-      </w:pPr>
-      <w:r>
-        <w:rPr>
-          <w:rFonts w:hint="eastAsia"/>
-          <w:sz w:val="24"/>
-          <w:szCs w:val="32"/>
-        </w:rPr>
+      <w:r>
+        <w:rPr>
+          <w:rFonts w:ascii="Segoe UI" w:hAnsi="Segoe UI" w:cs="Segoe UI"/>
+          <w:color w:val="404040"/>
+        </w:rPr>
+        <w:t xml:space="preserve"> </w:t>
+      </w:r>
+      <w:r>
+        <w:rPr>
+          <w:sz w:val="24"/>
+          <w:szCs w:val="32"/>
+        </w:rPr>
+        <w:t>数据分析是通过系统化地收集、整理、处理和解释数据，从中提取有价值的信息、洞察和结论的过程。它旨在帮助人们理解数据背后的模式、趋势和关系，从而支持决策、解决问题或优化流程。</w:t>
+      </w:r>
+    </w:p>
+    <w:p>
+      <w:pPr>
+        <w:rPr>
+          <w:sz w:val="24"/>
+          <w:szCs w:val="32"/>
+        </w:rPr>
+      </w:pPr>
+    </w:p>
+    <w:p>
+      <w:pPr>
+        <w:rPr>
+          <w:sz w:val="24"/>
+          <w:szCs w:val="32"/>
+        </w:rPr>
+      </w:pPr>
+    </w:p>
+    <w:p>
+      <w:pPr>
+        <w:rPr>
+          <w:sz w:val="24"/>
+          <w:szCs w:val="32"/>
+        </w:rPr>
+      </w:pPr>
+    </w:p>
+    <w:p>
+      <w:pPr>
+        <w:rPr>
+          <w:sz w:val="24"/>
+          <w:szCs w:val="32"/>
+        </w:rPr>
+      </w:pPr>
+    </w:p>
+    <w:p>
+      <w:pPr>
+        <w:rPr>
+          <w:sz w:val="24"/>
+          <w:szCs w:val="32"/>
+        </w:rPr>
+      </w:pPr>
+    </w:p>
+    <w:p>
+      <w:pPr>
+        <w:rPr>
+          <w:rFonts w:hint="eastAsia"/>
+          <w:sz w:val="24"/>
+          <w:szCs w:val="32"/>
+        </w:rPr>
+      </w:pPr>
+      <w:r>
+        <w:rPr>
+          <w:rFonts w:hint="eastAsia"/>
+          <w:sz w:val="24"/>
+          <w:szCs w:val="32"/>
+        </w:rPr>
+        <w:lastRenderedPageBreak/>
         <w:t>4</w:t>
       </w:r>
       <w:r>
@@ -570,38 +867,72 @@
           <w:sz w:val="24"/>
           <w:szCs w:val="32"/>
         </w:rPr>
-        <w:t>.2:</w:t>
-      </w:r>
-    </w:p>
-    <w:p>
-      <w:pPr>
-        <w:rPr>
-          <w:rFonts w:hint="eastAsia"/>
-          <w:sz w:val="24"/>
-          <w:szCs w:val="32"/>
-        </w:rPr>
-      </w:pPr>
-    </w:p>
-    <w:p>
-      <w:pPr>
-        <w:rPr>
-          <w:rFonts w:hint="eastAsia"/>
-          <w:sz w:val="24"/>
-          <w:szCs w:val="32"/>
-        </w:rPr>
-      </w:pPr>
-    </w:p>
-    <w:p>
-      <w:pPr>
-        <w:rPr>
-          <w:sz w:val="24"/>
-          <w:szCs w:val="32"/>
-        </w:rPr>
-      </w:pPr>
-    </w:p>
-    <w:p>
-      <w:pPr>
-        <w:rPr>
+        <w:t>.2</w:t>
+      </w:r>
+      <w:r>
+        <w:rPr>
+          <w:sz w:val="24"/>
+          <w:szCs w:val="32"/>
+        </w:rPr>
+        <w:drawing>
+          <wp:inline distT="0" distB="0" distL="0" distR="0" wp14:anchorId="7C537E5B" wp14:editId="0CAA3694">
+            <wp:extent cx="5274310" cy="1675765"/>
+            <wp:effectExtent l="0" t="0" r="2540" b="635"/>
+            <wp:docPr id="1955002594" name="图片 1"/>
+            <wp:cNvGraphicFramePr>
+              <a:graphicFrameLocks xmlns:a="http://schemas.openxmlformats.org/drawingml/2006/main" noChangeAspect="1"/>
+            </wp:cNvGraphicFramePr>
+            <a:graphic xmlns:a="http://schemas.openxmlformats.org/drawingml/2006/main">
+              <a:graphicData uri="http://schemas.openxmlformats.org/drawingml/2006/picture">
+                <pic:pic xmlns:pic="http://schemas.openxmlformats.org/drawingml/2006/picture">
+                  <pic:nvPicPr>
+                    <pic:cNvPr id="1955002594" name=""/>
+                    <pic:cNvPicPr/>
+                  </pic:nvPicPr>
+                  <pic:blipFill>
+                    <a:blip r:embed="rId5"/>
+                    <a:stretch>
+                      <a:fillRect/>
+                    </a:stretch>
+                  </pic:blipFill>
+                  <pic:spPr>
+                    <a:xfrm>
+                      <a:off x="0" y="0"/>
+                      <a:ext cx="5274310" cy="1675765"/>
+                    </a:xfrm>
+                    <a:prstGeom prst="rect">
+                      <a:avLst/>
+                    </a:prstGeom>
+                  </pic:spPr>
+                </pic:pic>
+              </a:graphicData>
+            </a:graphic>
+          </wp:inline>
+        </w:drawing>
+      </w:r>
+    </w:p>
+    <w:p>
+      <w:pPr>
+        <w:rPr>
+          <w:rFonts w:hint="eastAsia"/>
+          <w:sz w:val="24"/>
+          <w:szCs w:val="32"/>
+        </w:rPr>
+      </w:pPr>
+    </w:p>
+    <w:p>
+      <w:pPr>
+        <w:rPr>
+          <w:rFonts w:hint="eastAsia"/>
+          <w:sz w:val="24"/>
+          <w:szCs w:val="32"/>
+        </w:rPr>
+      </w:pPr>
+    </w:p>
+    <w:p>
+      <w:pPr>
+        <w:rPr>
+          <w:rFonts w:hint="eastAsia"/>
           <w:sz w:val="24"/>
           <w:szCs w:val="32"/>
         </w:rPr>
@@ -633,7 +964,6 @@
           <w:sz w:val="36"/>
           <w:szCs w:val="44"/>
         </w:rPr>
-        <w:lastRenderedPageBreak/>
         <w:t xml:space="preserve">Part </w:t>
       </w:r>
       <w:r>
@@ -889,7 +1219,6 @@
           <w:sz w:val="36"/>
           <w:szCs w:val="44"/>
         </w:rPr>
-        <w:lastRenderedPageBreak/>
         <w:t xml:space="preserve">Part </w:t>
       </w:r>
       <w:r>
@@ -2777,7 +3106,6 @@
   <w:style w:type="character" w:default="1" w:styleId="a0">
     <w:name w:val="Default Paragraph Font"/>
     <w:uiPriority w:val="1"/>
-    <w:semiHidden/>
     <w:unhideWhenUsed/>
   </w:style>
   <w:style w:type="table" w:default="1" w:styleId="a1">

</xml_diff>